<commit_message>
Green header. Not working yet.
</commit_message>
<xml_diff>
--- a/template.docx
+++ b/template.docx
@@ -8303,25 +8303,6 @@
     <w:pPr/>
     <w:rPr/>
   </w:style>
-  <w:style w:type="paragraph" w:styleId="CabeceraTabla">
-    <w:name w:val="cabeceraTabla"/>
-    <w:basedOn w:val="Normal"/>
-    <w:autoRedefine/>
-    <w:qFormat/>
-    <w:pPr>
-      <w:ind w:left="0" w:right="0" w:hanging="0"/>
-      <w:jc w:val="center"/>
-    </w:pPr>
-    <w:rPr>
-      <w:rFonts w:ascii="NewsGotT" w:hAnsi="NewsGotT"/>
-      <w:b/>
-      <w:bCs/>
-      <w:color w:val="FFFFFF"/>
-      <w:sz w:val="20"/>
-      <w:szCs w:val="20"/>
-      <w:highlight w:val="darkGreen"/>
-    </w:rPr>
-  </w:style>
   <w:style w:type="paragraph" w:styleId="TableIndex1">
     <w:name w:val="Table Index 1"/>
     <w:basedOn w:val="Index"/>
@@ -8416,10 +8397,10 @@
     <w:qFormat/>
     <w:pPr>
       <w:pBdr>
-        <w:top w:val="single" w:sz="2" w:space="0" w:color="000000"/>
-        <w:left w:val="single" w:sz="2" w:space="5" w:color="000000"/>
-        <w:bottom w:val="single" w:sz="2" w:space="0" w:color="000000"/>
-        <w:right w:val="single" w:sz="2" w:space="5" w:color="000000"/>
+        <w:top w:val="single" w:sz="2" w:space="0" w:color="000001"/>
+        <w:left w:val="single" w:sz="2" w:space="5" w:color="000001"/>
+        <w:bottom w:val="single" w:sz="2" w:space="0" w:color="000001"/>
+        <w:right w:val="single" w:sz="2" w:space="5" w:color="000001"/>
       </w:pBdr>
       <w:jc w:val="both"/>
     </w:pPr>
@@ -8435,10 +8416,10 @@
     <w:qFormat/>
     <w:pPr>
       <w:pBdr>
-        <w:top w:val="single" w:sz="2" w:space="0" w:color="000000"/>
-        <w:left w:val="single" w:sz="2" w:space="5" w:color="000000"/>
-        <w:bottom w:val="single" w:sz="2" w:space="0" w:color="000000"/>
-        <w:right w:val="single" w:sz="2" w:space="5" w:color="000000"/>
+        <w:top w:val="single" w:sz="2" w:space="0" w:color="000001"/>
+        <w:left w:val="single" w:sz="2" w:space="5" w:color="000001"/>
+        <w:bottom w:val="single" w:sz="2" w:space="0" w:color="000001"/>
+        <w:right w:val="single" w:sz="2" w:space="5" w:color="000001"/>
       </w:pBdr>
     </w:pPr>
     <w:rPr>
@@ -8449,6 +8430,30 @@
       <w:szCs w:val="20"/>
     </w:rPr>
   </w:style>
+  <w:style w:type="paragraph" w:styleId="Untitled1">
+    <w:name w:val="Untitled1"/>
+    <w:basedOn w:val="CabeceraFicha"/>
+    <w:qFormat/>
+    <w:pPr/>
+    <w:rPr/>
+  </w:style>
+  <w:style w:type="paragraph" w:styleId="CabeceraFichaVerde">
+    <w:name w:val="cabeceraFichaVerde"/>
+    <w:basedOn w:val="CabeceraFicha"/>
+    <w:qFormat/>
+    <w:pPr>
+      <w:pBdr>
+        <w:top w:val="single" w:sz="2" w:space="0" w:color="007826"/>
+        <w:left w:val="single" w:sz="2" w:space="5" w:color="007826"/>
+        <w:bottom w:val="single" w:sz="2" w:space="0" w:color="007826"/>
+        <w:right w:val="single" w:sz="2" w:space="5" w:color="007826"/>
+      </w:pBdr>
+    </w:pPr>
+    <w:rPr>
+      <w:color w:val="009933"/>
+      <w:sz w:val="22"/>
+    </w:rPr>
+  </w:style>
   <w:style w:type="numbering" w:styleId="Numbering1">
     <w:name w:val="Numbering 1"/>
     <w:qFormat/>

</xml_diff>